<commit_message>
Index com imagem de fundo, tela de cadastro iniciada
</commit_message>
<xml_diff>
--- a/Documentação_PNB.docx
+++ b/Documentação_PNB.docx
@@ -31,8 +31,20 @@
           <w:sz w:val="44"/>
           <w:szCs w:val="44"/>
         </w:rPr>
-        <w:t>Projeto individual SPTech</w:t>
-      </w:r>
+        <w:t xml:space="preserve">Projeto individual </w:t>
+      </w:r>
+      <w:proofErr w:type="spellStart"/>
+      <w:r>
+        <w:rPr>
+          <w:rFonts w:ascii="Times New Roman" w:hAnsi="Times New Roman" w:cs="Times New Roman"/>
+          <w:b/>
+          <w:bCs/>
+          <w:sz w:val="44"/>
+          <w:szCs w:val="44"/>
+        </w:rPr>
+        <w:t>SPTech</w:t>
+      </w:r>
+      <w:proofErr w:type="spellEnd"/>
     </w:p>
     <w:p>
       <w:pPr>
@@ -229,7 +241,21 @@
         <w:rPr>
           <w:rFonts w:ascii="Times New Roman" w:hAnsi="Times New Roman" w:cs="Times New Roman"/>
         </w:rPr>
-        <w:t xml:space="preserve"> sua extensão, suas espécies de peixe são alvo da maioria dos pescadores de água doce do mundo, no Amazonas onde a pesca é mais popular, pescadores esportivos deixaram mais de R$120 milhões (de acordo com a Amazonastur), gerando empregos para as comunidades ribeirinhas e movimentando a economia local</w:t>
+        <w:t xml:space="preserve"> sua extensão, suas espécies de peixe são alvo da maioria dos pescadores de água doce do mundo, no Amazonas onde a pesca é mais popular, pescadores esportivos deixaram mais de R$120 milhões (de acordo com a </w:t>
+      </w:r>
+      <w:proofErr w:type="spellStart"/>
+      <w:r>
+        <w:rPr>
+          <w:rFonts w:ascii="Times New Roman" w:hAnsi="Times New Roman" w:cs="Times New Roman"/>
+        </w:rPr>
+        <w:t>Amazonastur</w:t>
+      </w:r>
+      <w:proofErr w:type="spellEnd"/>
+      <w:r>
+        <w:rPr>
+          <w:rFonts w:ascii="Times New Roman" w:hAnsi="Times New Roman" w:cs="Times New Roman"/>
+        </w:rPr>
+        <w:t>), gerando empregos para as comunidades ribeirinhas e movimentando a economia local</w:t>
       </w:r>
       <w:r>
         <w:rPr>
@@ -350,7 +376,21 @@
         <w:rPr>
           <w:rFonts w:ascii="Times New Roman" w:hAnsi="Times New Roman" w:cs="Times New Roman"/>
         </w:rPr>
-        <w:t xml:space="preserve"> para os guias e piloteiros que antes seriam pescadores artesanais (pesca predatória), </w:t>
+        <w:t xml:space="preserve"> para os guias e </w:t>
+      </w:r>
+      <w:proofErr w:type="spellStart"/>
+      <w:r>
+        <w:rPr>
+          <w:rFonts w:ascii="Times New Roman" w:hAnsi="Times New Roman" w:cs="Times New Roman"/>
+        </w:rPr>
+        <w:t>piloteiros</w:t>
+      </w:r>
+      <w:proofErr w:type="spellEnd"/>
+      <w:r>
+        <w:rPr>
+          <w:rFonts w:ascii="Times New Roman" w:hAnsi="Times New Roman" w:cs="Times New Roman"/>
+        </w:rPr>
+        <w:t xml:space="preserve"> que antes seriam pescadores artesanais (pesca predatória), </w:t>
       </w:r>
       <w:r>
         <w:rPr>
@@ -389,7 +429,7 @@
         <w:rPr>
           <w:rFonts w:ascii="Times New Roman" w:hAnsi="Times New Roman" w:cs="Times New Roman"/>
         </w:rPr>
-        <w:t xml:space="preserve"> aumentando a fama do Brasil no segmento e influenciando pescadores de todo o mundo a virem buscar o seu troféu. Para mim pessoalmente a pescaria tem um significado além disso tudo, quando era criança lembro de esperar ansiosamente meu avô chegar das pescarias para ver os peixes que ele pegou, algumas vezes ele trazia peixinhos vivos para eu brincar e isso sempre despertou muita curiosidade em mim, </w:t>
+        <w:t xml:space="preserve"> aumentando a fama do Brasil no segmento e influenciando pescadores de todo o mundo a virem buscar o seu troféu. Para mim a pescaria tem um significado além disso tudo, quando era criança lembro de esperar ansiosamente meu avô chegar das pescarias para ver os peixes que ele pegou, algumas vezes ele trazia peixinhos vivos para eu brincar e isso sempre despertou muita curiosidade em mim, </w:t>
       </w:r>
       <w:r>
         <w:rPr>
@@ -423,14 +463,195 @@
       <w:pPr>
         <w:rPr>
           <w:rFonts w:ascii="Times New Roman" w:hAnsi="Times New Roman" w:cs="Times New Roman"/>
-        </w:rPr>
-      </w:pPr>
-      <w:r>
-        <w:rPr>
-          <w:rFonts w:ascii="Times New Roman" w:hAnsi="Times New Roman" w:cs="Times New Roman"/>
-        </w:rPr>
-        <w:br w:type="page"/>
-      </w:r>
+          <w:b/>
+          <w:bCs/>
+          <w:sz w:val="32"/>
+          <w:szCs w:val="32"/>
+        </w:rPr>
+      </w:pPr>
+      <w:r>
+        <w:rPr>
+          <w:rFonts w:ascii="Times New Roman" w:hAnsi="Times New Roman" w:cs="Times New Roman"/>
+        </w:rPr>
+        <w:tab/>
+      </w:r>
+      <w:r>
+        <w:rPr>
+          <w:rFonts w:ascii="Times New Roman" w:hAnsi="Times New Roman" w:cs="Times New Roman"/>
+          <w:b/>
+          <w:bCs/>
+          <w:sz w:val="32"/>
+          <w:szCs w:val="32"/>
+        </w:rPr>
+        <w:t>Objetivo</w:t>
+      </w:r>
+      <w:r>
+        <w:rPr>
+          <w:rFonts w:ascii="Times New Roman" w:hAnsi="Times New Roman" w:cs="Times New Roman"/>
+          <w:b/>
+          <w:bCs/>
+          <w:sz w:val="32"/>
+          <w:szCs w:val="32"/>
+        </w:rPr>
+        <w:t>:</w:t>
+      </w:r>
+    </w:p>
+    <w:p>
+      <w:pPr>
+        <w:rPr>
+          <w:rFonts w:ascii="Times New Roman" w:hAnsi="Times New Roman" w:cs="Times New Roman"/>
+        </w:rPr>
+      </w:pPr>
+      <w:r>
+        <w:rPr>
+          <w:rFonts w:ascii="Times New Roman" w:hAnsi="Times New Roman" w:cs="Times New Roman"/>
+        </w:rPr>
+        <w:tab/>
+        <w:t>Tenho como objetivo desta página compartilhar a minha paixão por pescaria e tudo que ela proporciona, desmistificar o fato de que pescador só pega peixe para comer e mostrar que há um mundo de possibilidades dentro da pescaria esportiva.</w:t>
+      </w:r>
+    </w:p>
+    <w:p>
+      <w:pPr>
+        <w:rPr>
+          <w:rFonts w:ascii="Times New Roman" w:hAnsi="Times New Roman" w:cs="Times New Roman"/>
+        </w:rPr>
+      </w:pPr>
+    </w:p>
+    <w:p>
+      <w:pPr>
+        <w:rPr>
+          <w:rFonts w:ascii="Times New Roman" w:hAnsi="Times New Roman" w:cs="Times New Roman"/>
+        </w:rPr>
+      </w:pPr>
+    </w:p>
+    <w:p>
+      <w:pPr>
+        <w:rPr>
+          <w:rFonts w:ascii="Times New Roman" w:hAnsi="Times New Roman" w:cs="Times New Roman"/>
+        </w:rPr>
+      </w:pPr>
+    </w:p>
+    <w:p>
+      <w:pPr>
+        <w:rPr>
+          <w:rFonts w:ascii="Times New Roman" w:hAnsi="Times New Roman" w:cs="Times New Roman"/>
+        </w:rPr>
+      </w:pPr>
+    </w:p>
+    <w:p>
+      <w:pPr>
+        <w:rPr>
+          <w:rFonts w:ascii="Times New Roman" w:hAnsi="Times New Roman" w:cs="Times New Roman"/>
+        </w:rPr>
+      </w:pPr>
+    </w:p>
+    <w:p>
+      <w:pPr>
+        <w:rPr>
+          <w:rFonts w:ascii="Times New Roman" w:hAnsi="Times New Roman" w:cs="Times New Roman"/>
+          <w:b/>
+          <w:bCs/>
+          <w:sz w:val="32"/>
+          <w:szCs w:val="32"/>
+        </w:rPr>
+      </w:pPr>
+      <w:r>
+        <w:rPr>
+          <w:rFonts w:ascii="Times New Roman" w:hAnsi="Times New Roman" w:cs="Times New Roman"/>
+          <w:b/>
+          <w:bCs/>
+          <w:sz w:val="32"/>
+          <w:szCs w:val="32"/>
+        </w:rPr>
+        <w:lastRenderedPageBreak/>
+        <w:t>A diversidade brasileira</w:t>
+      </w:r>
+      <w:r>
+        <w:rPr>
+          <w:rFonts w:ascii="Times New Roman" w:hAnsi="Times New Roman" w:cs="Times New Roman"/>
+          <w:b/>
+          <w:bCs/>
+          <w:sz w:val="32"/>
+          <w:szCs w:val="32"/>
+        </w:rPr>
+        <w:t>:</w:t>
+      </w:r>
+    </w:p>
+    <w:p>
+      <w:pPr>
+        <w:rPr>
+          <w:rFonts w:ascii="Times New Roman" w:hAnsi="Times New Roman" w:cs="Times New Roman"/>
+          <w:b/>
+          <w:bCs/>
+          <w:sz w:val="32"/>
+          <w:szCs w:val="32"/>
+        </w:rPr>
+      </w:pPr>
+      <w:r>
+        <w:rPr>
+          <w:rFonts w:ascii="Times New Roman" w:hAnsi="Times New Roman" w:cs="Times New Roman"/>
+          <w:b/>
+          <w:bCs/>
+          <w:noProof/>
+          <w:sz w:val="32"/>
+          <w:szCs w:val="32"/>
+        </w:rPr>
+        <w:drawing>
+          <wp:inline distT="0" distB="0" distL="0" distR="0" wp14:anchorId="4FDEBF19" wp14:editId="4CD1B7EB">
+            <wp:extent cx="5394960" cy="8100060"/>
+            <wp:effectExtent l="0" t="0" r="0" b="0"/>
+            <wp:docPr id="1938880439" name="Imagem 1"/>
+            <wp:cNvGraphicFramePr>
+              <a:graphicFrameLocks xmlns:a="http://schemas.openxmlformats.org/drawingml/2006/main" noChangeAspect="1"/>
+            </wp:cNvGraphicFramePr>
+            <a:graphic xmlns:a="http://schemas.openxmlformats.org/drawingml/2006/main">
+              <a:graphicData uri="http://schemas.openxmlformats.org/drawingml/2006/picture">
+                <pic:pic xmlns:pic="http://schemas.openxmlformats.org/drawingml/2006/picture">
+                  <pic:nvPicPr>
+                    <pic:cNvPr id="0" name="Picture 1"/>
+                    <pic:cNvPicPr>
+                      <a:picLocks noChangeAspect="1" noChangeArrowheads="1"/>
+                    </pic:cNvPicPr>
+                  </pic:nvPicPr>
+                  <pic:blipFill>
+                    <a:blip r:embed="rId6">
+                      <a:extLst>
+                        <a:ext uri="{28A0092B-C50C-407E-A947-70E740481C1C}">
+                          <a14:useLocalDpi xmlns:a14="http://schemas.microsoft.com/office/drawing/2010/main" val="0"/>
+                        </a:ext>
+                      </a:extLst>
+                    </a:blip>
+                    <a:srcRect/>
+                    <a:stretch>
+                      <a:fillRect/>
+                    </a:stretch>
+                  </pic:blipFill>
+                  <pic:spPr bwMode="auto">
+                    <a:xfrm>
+                      <a:off x="0" y="0"/>
+                      <a:ext cx="5394960" cy="8100060"/>
+                    </a:xfrm>
+                    <a:prstGeom prst="rect">
+                      <a:avLst/>
+                    </a:prstGeom>
+                    <a:noFill/>
+                    <a:ln>
+                      <a:noFill/>
+                    </a:ln>
+                  </pic:spPr>
+                </pic:pic>
+              </a:graphicData>
+            </a:graphic>
+          </wp:inline>
+        </w:drawing>
+      </w:r>
+    </w:p>
+    <w:p>
+      <w:pPr>
+        <w:rPr>
+          <w:rFonts w:ascii="Times New Roman" w:hAnsi="Times New Roman" w:cs="Times New Roman"/>
+        </w:rPr>
+      </w:pPr>
     </w:p>
     <w:p>
       <w:pPr>
@@ -452,7 +673,7 @@
           <w:rFonts w:ascii="Times New Roman" w:hAnsi="Times New Roman" w:cs="Times New Roman"/>
         </w:rPr>
       </w:pPr>
-      <w:hyperlink r:id="rId6" w:history="1">
+      <w:hyperlink r:id="rId7" w:history="1">
         <w:r>
           <w:rPr>
             <w:rStyle w:val="Hyperlink"/>

</xml_diff>